<commit_message>
Added L5 to CH
</commit_message>
<xml_diff>
--- a/lp/c2_2/ch/l4.docx
+++ b/lp/c2_2/ch/l4.docx
@@ -594,10 +594,23 @@
       </w:r>
       <w:r>
         <w:softHyphen/>
-        <w:t>них розв'язків, гра</w:t>
+        <w:t xml:space="preserve">них </w:t>
       </w:r>
+      <w:proofErr w:type="spellStart"/>
       <w:r>
-        <w:t>ниці яких є розв'язком системи.</w:t>
+        <w:t>розв'язків</w:t>
+      </w:r>
+      <w:proofErr w:type="spellEnd"/>
+      <w:r>
+        <w:t xml:space="preserve">, границі яких є </w:t>
+      </w:r>
+      <w:proofErr w:type="spellStart"/>
+      <w:r>
+        <w:t>розв'язком</w:t>
+      </w:r>
+      <w:proofErr w:type="spellEnd"/>
+      <w:r>
+        <w:t xml:space="preserve"> системи.</w:t>
       </w:r>
     </w:p>
     <w:p>
@@ -635,7 +648,23 @@
         <w:jc w:val="both"/>
       </w:pPr>
       <w:r>
-        <w:t>3. Знайти розв'язки заданої СЛАР методом Гаусса, простої ітерації та методом Зейделя.</w:t>
+        <w:t xml:space="preserve">3. Знайти розв'язки заданої СЛАР методом </w:t>
+      </w:r>
+      <w:proofErr w:type="spellStart"/>
+      <w:r>
+        <w:t>Гаусса</w:t>
+      </w:r>
+      <w:proofErr w:type="spellEnd"/>
+      <w:r>
+        <w:t xml:space="preserve">, простої ітерації та методом </w:t>
+      </w:r>
+      <w:proofErr w:type="spellStart"/>
+      <w:r>
+        <w:t>Зейделя</w:t>
+      </w:r>
+      <w:proofErr w:type="spellEnd"/>
+      <w:r>
+        <w:t>.</w:t>
       </w:r>
     </w:p>
     <w:p>
@@ -708,14 +737,6 @@
     </w:p>
     <w:p>
       <w:pPr>
-        <w:pStyle w:val="Heading2"/>
-      </w:pPr>
-      <w:r>
-        <w:t>Результат</w:t>
-      </w:r>
-    </w:p>
-    <w:p>
-      <w:pPr>
         <w:autoSpaceDE w:val="0"/>
         <w:autoSpaceDN w:val="0"/>
         <w:adjustRightInd w:val="0"/>
@@ -727,53 +748,8 @@
           <w:szCs w:val="24"/>
         </w:rPr>
       </w:pPr>
-    </w:p>
-    <w:p>
-      <w:pPr>
-        <w:autoSpaceDE w:val="0"/>
-        <w:autoSpaceDN w:val="0"/>
-        <w:adjustRightInd w:val="0"/>
-        <w:spacing w:before="0" w:after="0" w:line="240" w:lineRule="auto"/>
-        <w:ind w:firstLine="0"/>
-        <w:rPr>
-          <w:rFonts w:ascii="Consolas" w:hAnsi="Consolas" w:cs="Consolas"/>
-          <w:kern w:val="0"/>
-          <w:szCs w:val="24"/>
-        </w:rPr>
-      </w:pPr>
-    </w:p>
-    <w:p>
-      <w:pPr>
-        <w:pStyle w:val="Heading2"/>
-      </w:pPr>
-      <w:r>
-        <w:t>Висновки</w:t>
-      </w:r>
-    </w:p>
-    <w:p>
-      <w:pPr>
-        <w:autoSpaceDE w:val="0"/>
-        <w:autoSpaceDN w:val="0"/>
-        <w:adjustRightInd w:val="0"/>
-        <w:spacing w:before="0" w:after="0" w:line="240" w:lineRule="auto"/>
-        <w:ind w:firstLine="0"/>
-        <w:rPr>
-          <w:rFonts w:ascii="Consolas" w:hAnsi="Consolas" w:cs="Consolas"/>
-          <w:kern w:val="0"/>
-          <w:szCs w:val="24"/>
-        </w:rPr>
-      </w:pPr>
-      <w:r>
-        <w:t>Ознайомився</w:t>
-      </w:r>
       <w:bookmarkStart w:id="0" w:name="_GoBack"/>
       <w:bookmarkEnd w:id="0"/>
-      <w:r>
-        <w:t xml:space="preserve"> із чисельними методами розв'язування систем лінійних алгебраїчних рівнянь та їх практичним застосуванням</w:t>
-      </w:r>
-      <w:r>
-        <w:t>.</w:t>
-      </w:r>
     </w:p>
     <w:sectPr>
       <w:headerReference w:type="default" r:id="rId9"/>
@@ -5231,6 +5207,7 @@
     <w:rsid w:val="00270135"/>
     <w:rsid w:val="00393F2C"/>
     <w:rsid w:val="003A3658"/>
+    <w:rsid w:val="003E5ABD"/>
     <w:rsid w:val="00424ACB"/>
     <w:rsid w:val="00451139"/>
     <w:rsid w:val="00483914"/>
@@ -5994,7 +5971,7 @@
 </file>
 
 <file path=customXml/itemProps1.xml><?xml version="1.0" encoding="utf-8"?>
-<ds:datastoreItem xmlns:ds="http://schemas.openxmlformats.org/officeDocument/2006/customXml" ds:itemID="{EC86B3C0-B3D9-4794-ABA2-2E88F8A44998}">
+<ds:datastoreItem xmlns:ds="http://schemas.openxmlformats.org/officeDocument/2006/customXml" ds:itemID="{F82F10E9-4DC8-408B-9AF0-1DA408C8C7C0}">
   <ds:schemaRefs>
     <ds:schemaRef ds:uri="http://schemas.openxmlformats.org/officeDocument/2006/bibliography"/>
   </ds:schemaRefs>

</xml_diff>